<commit_message>
Added New Assignments 1/18/2026
</commit_message>
<xml_diff>
--- a/module-1/CSD340-340A - Assignment 1.2 - Mirach Erkol.docx
+++ b/module-1/CSD340-340A - Assignment 1.2 - Mirach Erkol.docx
@@ -446,6 +446,37 @@
           <w:rStyle w:val="Heading1Char"/>
         </w:rPr>
       </w:pPr>
+      <w:r>
+        <w:rPr>
+          <w:rStyle w:val="Heading1Char"/>
+        </w:rPr>
+        <w:lastRenderedPageBreak/>
+        <w:t>1.</w:t>
+      </w:r>
+      <w:r>
+        <w:rPr>
+          <w:rStyle w:val="Heading1Char"/>
+        </w:rPr>
+        <w:t>2</w:t>
+      </w:r>
+      <w:r>
+        <w:rPr>
+          <w:rStyle w:val="Heading1Char"/>
+        </w:rPr>
+        <w:t xml:space="preserve"> Assignment:</w:t>
+      </w:r>
+      <w:r>
+        <w:rPr>
+          <w:rStyle w:val="Heading1Char"/>
+        </w:rPr>
+        <w:t xml:space="preserve"> </w:t>
+      </w:r>
+      <w:r>
+        <w:rPr>
+          <w:rStyle w:val="Heading1Char"/>
+        </w:rPr>
+        <w:t>Repository Structure</w:t>
+      </w:r>
     </w:p>
     <w:p>
       <w:pPr>
@@ -454,6 +485,46 @@
           <w:rStyle w:val="Heading1Char"/>
         </w:rPr>
       </w:pPr>
+      <w:r>
+        <w:rPr>
+          <w:rStyle w:val="Heading1Char"/>
+        </w:rPr>
+        <w:drawing>
+          <wp:inline distT="0" distB="0" distL="0" distR="0" wp14:anchorId="3F607333" wp14:editId="1BCF8610">
+            <wp:extent cx="6600825" cy="4641358"/>
+            <wp:effectExtent l="0" t="0" r="0" b="6985"/>
+            <wp:docPr id="974534789" name="Picture 1"/>
+            <wp:cNvGraphicFramePr>
+              <a:graphicFrameLocks xmlns:a="http://schemas.openxmlformats.org/drawingml/2006/main" noChangeAspect="1"/>
+            </wp:cNvGraphicFramePr>
+            <a:graphic xmlns:a="http://schemas.openxmlformats.org/drawingml/2006/main">
+              <a:graphicData uri="http://schemas.openxmlformats.org/drawingml/2006/picture">
+                <pic:pic xmlns:pic="http://schemas.openxmlformats.org/drawingml/2006/picture">
+                  <pic:nvPicPr>
+                    <pic:cNvPr id="974534789" name=""/>
+                    <pic:cNvPicPr/>
+                  </pic:nvPicPr>
+                  <pic:blipFill>
+                    <a:blip r:embed="rId14"/>
+                    <a:stretch>
+                      <a:fillRect/>
+                    </a:stretch>
+                  </pic:blipFill>
+                  <pic:spPr>
+                    <a:xfrm>
+                      <a:off x="0" y="0"/>
+                      <a:ext cx="6602331" cy="4642417"/>
+                    </a:xfrm>
+                    <a:prstGeom prst="rect">
+                      <a:avLst/>
+                    </a:prstGeom>
+                  </pic:spPr>
+                </pic:pic>
+              </a:graphicData>
+            </a:graphic>
+          </wp:inline>
+        </w:drawing>
+      </w:r>
     </w:p>
     <w:p>
       <w:pPr>
@@ -462,6 +533,46 @@
           <w:rStyle w:val="Heading1Char"/>
         </w:rPr>
       </w:pPr>
+      <w:r>
+        <w:rPr>
+          <w:rStyle w:val="Heading1Char"/>
+        </w:rPr>
+        <w:drawing>
+          <wp:inline distT="0" distB="0" distL="0" distR="0" wp14:anchorId="2ECF01CC" wp14:editId="5AE03289">
+            <wp:extent cx="6858000" cy="2467610"/>
+            <wp:effectExtent l="0" t="0" r="0" b="8890"/>
+            <wp:docPr id="1914969631" name="Picture 1"/>
+            <wp:cNvGraphicFramePr>
+              <a:graphicFrameLocks xmlns:a="http://schemas.openxmlformats.org/drawingml/2006/main" noChangeAspect="1"/>
+            </wp:cNvGraphicFramePr>
+            <a:graphic xmlns:a="http://schemas.openxmlformats.org/drawingml/2006/main">
+              <a:graphicData uri="http://schemas.openxmlformats.org/drawingml/2006/picture">
+                <pic:pic xmlns:pic="http://schemas.openxmlformats.org/drawingml/2006/picture">
+                  <pic:nvPicPr>
+                    <pic:cNvPr id="1914969631" name=""/>
+                    <pic:cNvPicPr/>
+                  </pic:nvPicPr>
+                  <pic:blipFill>
+                    <a:blip r:embed="rId15"/>
+                    <a:stretch>
+                      <a:fillRect/>
+                    </a:stretch>
+                  </pic:blipFill>
+                  <pic:spPr>
+                    <a:xfrm>
+                      <a:off x="0" y="0"/>
+                      <a:ext cx="6858000" cy="2467610"/>
+                    </a:xfrm>
+                    <a:prstGeom prst="rect">
+                      <a:avLst/>
+                    </a:prstGeom>
+                  </pic:spPr>
+                </pic:pic>
+              </a:graphicData>
+            </a:graphic>
+          </wp:inline>
+        </w:drawing>
+      </w:r>
     </w:p>
     <w:p>
       <w:pPr>
@@ -473,163 +584,16 @@
     </w:p>
     <w:p>
       <w:pPr>
-        <w:spacing w:after="0" w:line="480" w:lineRule="auto"/>
-        <w:rPr>
-          <w:rStyle w:val="Heading1Char"/>
-        </w:rPr>
-      </w:pPr>
-    </w:p>
-    <w:p>
-      <w:pPr>
-        <w:spacing w:after="0" w:line="480" w:lineRule="auto"/>
-        <w:rPr>
-          <w:rStyle w:val="Heading1Char"/>
-        </w:rPr>
-      </w:pPr>
-    </w:p>
-    <w:p>
-      <w:pPr>
-        <w:spacing w:after="0" w:line="480" w:lineRule="auto"/>
-        <w:rPr>
-          <w:rStyle w:val="Heading1Char"/>
-        </w:rPr>
-      </w:pPr>
-    </w:p>
-    <w:p>
-      <w:pPr>
-        <w:spacing w:after="0" w:line="480" w:lineRule="auto"/>
-        <w:rPr>
-          <w:rStyle w:val="Heading1Char"/>
-        </w:rPr>
-      </w:pPr>
-    </w:p>
-    <w:p>
-      <w:pPr>
-        <w:spacing w:after="0" w:line="480" w:lineRule="auto"/>
-        <w:rPr>
-          <w:rStyle w:val="Heading1Char"/>
-        </w:rPr>
-      </w:pPr>
-    </w:p>
-    <w:p>
-      <w:pPr>
-        <w:spacing w:after="0" w:line="480" w:lineRule="auto"/>
-        <w:rPr>
-          <w:rStyle w:val="Heading1Char"/>
-        </w:rPr>
-      </w:pPr>
-    </w:p>
-    <w:p>
-      <w:pPr>
-        <w:spacing w:after="0" w:line="480" w:lineRule="auto"/>
-        <w:rPr>
-          <w:rStyle w:val="Heading1Char"/>
-        </w:rPr>
-      </w:pPr>
-    </w:p>
-    <w:p>
-      <w:pPr>
-        <w:spacing w:after="0" w:line="480" w:lineRule="auto"/>
-        <w:rPr>
-          <w:rStyle w:val="Heading1Char"/>
-        </w:rPr>
-      </w:pPr>
-    </w:p>
-    <w:p>
-      <w:pPr>
-        <w:spacing w:after="0" w:line="480" w:lineRule="auto"/>
-        <w:rPr>
-          <w:rStyle w:val="Heading1Char"/>
-        </w:rPr>
-      </w:pPr>
-    </w:p>
-    <w:p>
-      <w:pPr>
-        <w:spacing w:after="0" w:line="480" w:lineRule="auto"/>
-        <w:rPr>
-          <w:rStyle w:val="Heading1Char"/>
-        </w:rPr>
-      </w:pPr>
-    </w:p>
-    <w:p>
-      <w:pPr>
-        <w:spacing w:after="0" w:line="480" w:lineRule="auto"/>
-        <w:rPr>
-          <w:rStyle w:val="Heading1Char"/>
-        </w:rPr>
-      </w:pPr>
-    </w:p>
-    <w:p>
-      <w:pPr>
-        <w:spacing w:after="0" w:line="480" w:lineRule="auto"/>
-      </w:pPr>
-    </w:p>
-    <w:p>
-      <w:pPr>
-        <w:spacing w:after="0" w:line="480" w:lineRule="auto"/>
-      </w:pPr>
-    </w:p>
-    <w:p>
-      <w:pPr>
-        <w:spacing w:after="0" w:line="480" w:lineRule="auto"/>
-      </w:pPr>
-    </w:p>
-    <w:p>
-      <w:pPr>
-        <w:spacing w:after="0" w:line="480" w:lineRule="auto"/>
-      </w:pPr>
-    </w:p>
-    <w:p>
-      <w:pPr>
-        <w:spacing w:after="0" w:line="480" w:lineRule="auto"/>
-      </w:pPr>
-    </w:p>
-    <w:p>
-      <w:pPr>
-        <w:spacing w:after="0" w:line="480" w:lineRule="auto"/>
-      </w:pPr>
-    </w:p>
-    <w:p>
-      <w:pPr>
-        <w:spacing w:after="0" w:line="480" w:lineRule="auto"/>
-      </w:pPr>
-    </w:p>
-    <w:p>
-      <w:pPr>
-        <w:spacing w:after="0" w:line="480" w:lineRule="auto"/>
-      </w:pPr>
-    </w:p>
-    <w:p>
-      <w:pPr>
-        <w:spacing w:after="0" w:line="480" w:lineRule="auto"/>
-      </w:pPr>
-    </w:p>
-    <w:p>
-      <w:pPr>
-        <w:spacing w:after="0" w:line="480" w:lineRule="auto"/>
-      </w:pPr>
-    </w:p>
-    <w:p>
-      <w:pPr>
-        <w:spacing w:after="0" w:line="480" w:lineRule="auto"/>
-      </w:pPr>
-    </w:p>
-    <w:p>
-      <w:pPr>
-        <w:spacing w:after="0" w:line="480" w:lineRule="auto"/>
-      </w:pPr>
-    </w:p>
-    <w:p>
-      <w:pPr>
         <w:pStyle w:val="Heading2"/>
       </w:pPr>
       <w:r>
+        <w:lastRenderedPageBreak/>
         <w:t>References:</w:t>
       </w:r>
     </w:p>
     <w:p/>
     <w:p>
-      <w:hyperlink r:id="rId14" w:history="1">
+      <w:hyperlink r:id="rId16" w:history="1">
         <w:r>
           <w:rPr>
             <w:rStyle w:val="Hyperlink"/>
@@ -648,8 +612,8 @@
       </w:pPr>
     </w:p>
     <w:sectPr>
-      <w:footerReference w:type="default" r:id="rId15"/>
-      <w:footerReference w:type="first" r:id="rId16"/>
+      <w:footerReference w:type="default" r:id="rId17"/>
+      <w:footerReference w:type="first" r:id="rId18"/>
       <w:pgSz w:w="12240" w:h="15840"/>
       <w:pgMar w:top="720" w:right="720" w:bottom="720" w:left="720" w:header="720" w:footer="720" w:gutter="0"/>
       <w:pgNumType w:start="0"/>
@@ -3201,6 +3165,15 @@
 </file>
 
 <file path=customXml/item1.xml><?xml version="1.0" encoding="utf-8"?>
+<?mso-contentType ?>
+<FormTemplates xmlns="http://schemas.microsoft.com/sharepoint/v3/contenttype/forms">
+  <Display>DocumentLibraryForm</Display>
+  <Edit>DocumentLibraryForm</Edit>
+  <New>DocumentLibraryForm</New>
+</FormTemplates>
+</file>
+
+<file path=customXml/item2.xml><?xml version="1.0" encoding="utf-8"?>
 <ct:contentTypeSchema xmlns:ct="http://schemas.microsoft.com/office/2006/metadata/contentType" xmlns:ma="http://schemas.microsoft.com/office/2006/metadata/properties/metaAttributes" ct:_="" ma:_="" ma:contentTypeName="Document" ma:contentTypeID="0x010100CD03CE46F3008D40B6D92C1C6CC74FE8" ma:contentTypeVersion="11" ma:contentTypeDescription="Create a new document." ma:contentTypeScope="" ma:versionID="afc40a36cbd1137a860f39ad2409663e">
   <xsd:schema xmlns:xsd="http://www.w3.org/2001/XMLSchema" xmlns:xs="http://www.w3.org/2001/XMLSchema" xmlns:p="http://schemas.microsoft.com/office/2006/metadata/properties" xmlns:ns3="871644b8-cf30-4c88-8193-f0696b7d8830" targetNamespace="http://schemas.microsoft.com/office/2006/metadata/properties" ma:root="true" ma:fieldsID="fcadc65b2c1ddb74184156674022bbd7" ns3:_="">
     <xsd:import namespace="871644b8-cf30-4c88-8193-f0696b7d8830"/>
@@ -3388,20 +3361,7 @@
 </ct:contentTypeSchema>
 </file>
 
-<file path=customXml/item2.xml><?xml version="1.0" encoding="utf-8"?>
-<?mso-contentType ?>
-<FormTemplates xmlns="http://schemas.microsoft.com/sharepoint/v3/contenttype/forms">
-  <Display>DocumentLibraryForm</Display>
-  <Edit>DocumentLibraryForm</Edit>
-  <New>DocumentLibraryForm</New>
-</FormTemplates>
-</file>
-
 <file path=customXml/item3.xml><?xml version="1.0" encoding="utf-8"?>
-<b:Sources xmlns:b="http://schemas.openxmlformats.org/officeDocument/2006/bibliography" xmlns="http://schemas.openxmlformats.org/officeDocument/2006/bibliography" SelectedStyle="\APASixthEditionOfficeOnline.xsl" StyleName="APA" Version="6"/>
-</file>
-
-<file path=customXml/item4.xml><?xml version="1.0" encoding="utf-8"?>
 <p:properties xmlns:p="http://schemas.microsoft.com/office/2006/metadata/properties" xmlns:xsi="http://www.w3.org/2001/XMLSchema-instance" xmlns:pc="http://schemas.microsoft.com/office/infopath/2007/PartnerControls">
   <documentManagement>
     <_activity xmlns="871644b8-cf30-4c88-8193-f0696b7d8830" xsi:nil="true"/>
@@ -3409,7 +3369,19 @@
 </p:properties>
 </file>
 
+<file path=customXml/item4.xml><?xml version="1.0" encoding="utf-8"?>
+<b:Sources xmlns:b="http://schemas.openxmlformats.org/officeDocument/2006/bibliography" xmlns="http://schemas.openxmlformats.org/officeDocument/2006/bibliography" SelectedStyle="\APASixthEditionOfficeOnline.xsl" StyleName="APA" Version="6"/>
+</file>
+
 <file path=customXml/itemProps1.xml><?xml version="1.0" encoding="utf-8"?>
+<ds:datastoreItem xmlns:ds="http://schemas.openxmlformats.org/officeDocument/2006/customXml" ds:itemID="{1FFCC8EE-F611-4919-BD90-FBAB0059F618}">
+  <ds:schemaRefs>
+    <ds:schemaRef ds:uri="http://schemas.microsoft.com/sharepoint/v3/contenttype/forms"/>
+  </ds:schemaRefs>
+</ds:datastoreItem>
+</file>
+
+<file path=customXml/itemProps2.xml><?xml version="1.0" encoding="utf-8"?>
 <ds:datastoreItem xmlns:ds="http://schemas.openxmlformats.org/officeDocument/2006/customXml" ds:itemID="{481CB48B-3EB5-44FD-8CA0-6C48C7307BC3}">
   <ds:schemaRefs>
     <ds:schemaRef ds:uri="http://schemas.microsoft.com/office/2006/metadata/contentType"/>
@@ -3427,23 +3399,7 @@
 </ds:datastoreItem>
 </file>
 
-<file path=customXml/itemProps2.xml><?xml version="1.0" encoding="utf-8"?>
-<ds:datastoreItem xmlns:ds="http://schemas.openxmlformats.org/officeDocument/2006/customXml" ds:itemID="{1FFCC8EE-F611-4919-BD90-FBAB0059F618}">
-  <ds:schemaRefs>
-    <ds:schemaRef ds:uri="http://schemas.microsoft.com/sharepoint/v3/contenttype/forms"/>
-  </ds:schemaRefs>
-</ds:datastoreItem>
-</file>
-
 <file path=customXml/itemProps3.xml><?xml version="1.0" encoding="utf-8"?>
-<ds:datastoreItem xmlns:ds="http://schemas.openxmlformats.org/officeDocument/2006/customXml" ds:itemID="{BA768FDC-CE55-4BB6-8EF4-10DF4B8A2588}">
-  <ds:schemaRefs>
-    <ds:schemaRef ds:uri="http://schemas.openxmlformats.org/officeDocument/2006/bibliography"/>
-  </ds:schemaRefs>
-</ds:datastoreItem>
-</file>
-
-<file path=customXml/itemProps4.xml><?xml version="1.0" encoding="utf-8"?>
 <ds:datastoreItem xmlns:ds="http://schemas.openxmlformats.org/officeDocument/2006/customXml" ds:itemID="{ADD22ED9-AB81-45FF-903B-28D46A43F7A5}">
   <ds:schemaRefs>
     <ds:schemaRef ds:uri="http://schemas.microsoft.com/office/2006/metadata/properties"/>
@@ -3451,4 +3407,12 @@
     <ds:schemaRef ds:uri="871644b8-cf30-4c88-8193-f0696b7d8830"/>
   </ds:schemaRefs>
 </ds:datastoreItem>
+</file>
+
+<file path=customXml/itemProps4.xml><?xml version="1.0" encoding="utf-8"?>
+<ds:datastoreItem xmlns:ds="http://schemas.openxmlformats.org/officeDocument/2006/customXml" ds:itemID="{BA768FDC-CE55-4BB6-8EF4-10DF4B8A2588}">
+  <ds:schemaRefs>
+    <ds:schemaRef ds:uri="http://schemas.openxmlformats.org/officeDocument/2006/bibliography"/>
+  </ds:schemaRefs>
+</ds:datastoreItem>
 </file>
</xml_diff>